<commit_message>
Phase 3 project Restful CRUD
</commit_message>
<xml_diff>
--- a/SportyShoes/Screenshots/SportyShoes.docx
+++ b/SportyShoes/Screenshots/SportyShoes.docx
@@ -19,6 +19,48 @@
           <w:lang w:val="en-US"/>
         </w:rPr>
         <w:t xml:space="preserve"> Restful CRUD</w:t>
+      </w:r>
+    </w:p>
+    <w:p>
+      <w:pPr>
+        <w:rPr>
+          <w:lang w:val="en-US"/>
+        </w:rPr>
+      </w:pPr>
+      <w:r>
+        <w:rPr>
+          <w:lang w:val="en-US"/>
+        </w:rPr>
+        <w:t xml:space="preserve">Github link: </w:t>
+      </w:r>
+      <w:hyperlink r:id="rId4" w:history="1">
+        <w:r>
+          <w:rPr>
+            <w:rStyle w:val="Hyperlink"/>
+            <w:lang w:val="en-US"/>
+          </w:rPr>
+          <w:t>https://github.com/naisharshah31/trainingJavaFSD/tree/main/SportyShoes</w:t>
+        </w:r>
+      </w:hyperlink>
+    </w:p>
+    <w:p>
+      <w:pPr>
+        <w:rPr>
+          <w:lang w:val="en-US"/>
+        </w:rPr>
+      </w:pPr>
+    </w:p>
+    <w:p>
+      <w:pPr>
+        <w:rPr>
+          <w:lang w:val="en-US"/>
+        </w:rPr>
+      </w:pPr>
+      <w:r>
+        <w:rPr>
+          <w:lang w:val="en-US"/>
+        </w:rPr>
+        <w:t>Screenshots:</w:t>
       </w:r>
     </w:p>
     <w:p>
@@ -44,73 +86,6 @@
                 <pic:pic xmlns:pic="http://schemas.openxmlformats.org/drawingml/2006/picture">
                   <pic:nvPicPr>
                     <pic:cNvPr id="1" name="Picture 1" descr="Graphical user interface, text, application, email&#10;&#10;Description automatically generated"/>
-                    <pic:cNvPicPr/>
-                  </pic:nvPicPr>
-                  <pic:blipFill>
-                    <a:blip r:embed="rId4"/>
-                    <a:stretch>
-                      <a:fillRect/>
-                    </a:stretch>
-                  </pic:blipFill>
-                  <pic:spPr>
-                    <a:xfrm>
-                      <a:off x="0" y="0"/>
-                      <a:ext cx="5731510" cy="3222625"/>
-                    </a:xfrm>
-                    <a:prstGeom prst="rect">
-                      <a:avLst/>
-                    </a:prstGeom>
-                  </pic:spPr>
-                </pic:pic>
-              </a:graphicData>
-            </a:graphic>
-          </wp:inline>
-        </w:drawing>
-      </w:r>
-    </w:p>
-    <w:p>
-      <w:pPr>
-        <w:rPr>
-          <w:lang w:val="en-US"/>
-        </w:rPr>
-      </w:pPr>
-    </w:p>
-    <w:p>
-      <w:pPr>
-        <w:rPr>
-          <w:lang w:val="en-US"/>
-        </w:rPr>
-      </w:pPr>
-      <w:r>
-        <w:rPr>
-          <w:lang w:val="en-US"/>
-        </w:rPr>
-        <w:t>Insert in database:</w:t>
-      </w:r>
-    </w:p>
-    <w:p>
-      <w:pPr>
-        <w:rPr>
-          <w:lang w:val="en-US"/>
-        </w:rPr>
-      </w:pPr>
-      <w:r>
-        <w:rPr>
-          <w:noProof/>
-        </w:rPr>
-        <w:drawing>
-          <wp:inline distT="0" distB="0" distL="0" distR="0" wp14:anchorId="17AA1FFF" wp14:editId="4429F76A">
-            <wp:extent cx="5731510" cy="3222625"/>
-            <wp:effectExtent l="0" t="0" r="2540" b="0"/>
-            <wp:docPr id="2" name="Picture 2" descr="A screenshot of a computer&#10;&#10;Description automatically generated"/>
-            <wp:cNvGraphicFramePr>
-              <a:graphicFrameLocks xmlns:a="http://schemas.openxmlformats.org/drawingml/2006/main" noChangeAspect="1"/>
-            </wp:cNvGraphicFramePr>
-            <a:graphic xmlns:a="http://schemas.openxmlformats.org/drawingml/2006/main">
-              <a:graphicData uri="http://schemas.openxmlformats.org/drawingml/2006/picture">
-                <pic:pic xmlns:pic="http://schemas.openxmlformats.org/drawingml/2006/picture">
-                  <pic:nvPicPr>
-                    <pic:cNvPr id="2" name="Picture 2" descr="A screenshot of a computer&#10;&#10;Description automatically generated"/>
                     <pic:cNvPicPr/>
                   </pic:nvPicPr>
                   <pic:blipFill>
@@ -152,15 +127,8 @@
         <w:rPr>
           <w:lang w:val="en-US"/>
         </w:rPr>
-        <w:t>Database:</w:t>
-      </w:r>
-    </w:p>
-    <w:p>
-      <w:pPr>
-        <w:rPr>
-          <w:lang w:val="en-US"/>
-        </w:rPr>
-      </w:pPr>
+        <w:t>Insert in database:</w:t>
+      </w:r>
     </w:p>
     <w:p>
       <w:pPr>
@@ -172,12 +140,11 @@
         <w:rPr>
           <w:noProof/>
         </w:rPr>
-        <w:lastRenderedPageBreak/>
         <w:drawing>
-          <wp:inline distT="0" distB="0" distL="0" distR="0" wp14:anchorId="4C42E61A" wp14:editId="1614AF65">
+          <wp:inline distT="0" distB="0" distL="0" distR="0" wp14:anchorId="17AA1FFF" wp14:editId="4429F76A">
             <wp:extent cx="5731510" cy="3222625"/>
             <wp:effectExtent l="0" t="0" r="2540" b="0"/>
-            <wp:docPr id="3" name="Picture 3" descr="A screenshot of a computer&#10;&#10;Description automatically generated with medium confidence"/>
+            <wp:docPr id="2" name="Picture 2" descr="A screenshot of a computer&#10;&#10;Description automatically generated"/>
             <wp:cNvGraphicFramePr>
               <a:graphicFrameLocks xmlns:a="http://schemas.openxmlformats.org/drawingml/2006/main" noChangeAspect="1"/>
             </wp:cNvGraphicFramePr>
@@ -185,7 +152,7 @@
               <a:graphicData uri="http://schemas.openxmlformats.org/drawingml/2006/picture">
                 <pic:pic xmlns:pic="http://schemas.openxmlformats.org/drawingml/2006/picture">
                   <pic:nvPicPr>
-                    <pic:cNvPr id="3" name="Picture 3" descr="A screenshot of a computer&#10;&#10;Description automatically generated with medium confidence"/>
+                    <pic:cNvPr id="2" name="Picture 2" descr="A screenshot of a computer&#10;&#10;Description automatically generated"/>
                     <pic:cNvPicPr/>
                   </pic:nvPicPr>
                   <pic:blipFill>
@@ -225,13 +192,33 @@
       </w:pPr>
       <w:r>
         <w:rPr>
+          <w:lang w:val="en-US"/>
+        </w:rPr>
+        <w:t>Database:</w:t>
+      </w:r>
+    </w:p>
+    <w:p>
+      <w:pPr>
+        <w:rPr>
+          <w:lang w:val="en-US"/>
+        </w:rPr>
+      </w:pPr>
+    </w:p>
+    <w:p>
+      <w:pPr>
+        <w:rPr>
+          <w:lang w:val="en-US"/>
+        </w:rPr>
+      </w:pPr>
+      <w:r>
+        <w:rPr>
           <w:noProof/>
         </w:rPr>
         <w:drawing>
-          <wp:inline distT="0" distB="0" distL="0" distR="0" wp14:anchorId="2186F359" wp14:editId="38FDE8F9">
+          <wp:inline distT="0" distB="0" distL="0" distR="0" wp14:anchorId="4C42E61A" wp14:editId="1614AF65">
             <wp:extent cx="5731510" cy="3222625"/>
             <wp:effectExtent l="0" t="0" r="2540" b="0"/>
-            <wp:docPr id="4" name="Picture 4" descr="A screenshot of a computer&#10;&#10;Description automatically generated"/>
+            <wp:docPr id="3" name="Picture 3" descr="A screenshot of a computer&#10;&#10;Description automatically generated with medium confidence"/>
             <wp:cNvGraphicFramePr>
               <a:graphicFrameLocks xmlns:a="http://schemas.openxmlformats.org/drawingml/2006/main" noChangeAspect="1"/>
             </wp:cNvGraphicFramePr>
@@ -239,7 +226,7 @@
               <a:graphicData uri="http://schemas.openxmlformats.org/drawingml/2006/picture">
                 <pic:pic xmlns:pic="http://schemas.openxmlformats.org/drawingml/2006/picture">
                   <pic:nvPicPr>
-                    <pic:cNvPr id="4" name="Picture 4" descr="A screenshot of a computer&#10;&#10;Description automatically generated"/>
+                    <pic:cNvPr id="3" name="Picture 3" descr="A screenshot of a computer&#10;&#10;Description automatically generated with medium confidence"/>
                     <pic:cNvPicPr/>
                   </pic:nvPicPr>
                   <pic:blipFill>
@@ -279,34 +266,13 @@
       </w:pPr>
       <w:r>
         <w:rPr>
-          <w:lang w:val="en-US"/>
-        </w:rPr>
-        <w:t>Fetch product details:</w:t>
-      </w:r>
-    </w:p>
-    <w:p>
-      <w:pPr>
-        <w:rPr>
-          <w:lang w:val="en-US"/>
-        </w:rPr>
-      </w:pPr>
-    </w:p>
-    <w:p>
-      <w:pPr>
-        <w:rPr>
-          <w:lang w:val="en-US"/>
-        </w:rPr>
-      </w:pPr>
-      <w:r>
-        <w:rPr>
           <w:noProof/>
         </w:rPr>
-        <w:lastRenderedPageBreak/>
         <w:drawing>
-          <wp:inline distT="0" distB="0" distL="0" distR="0" wp14:anchorId="44D7441E" wp14:editId="40DCC474">
+          <wp:inline distT="0" distB="0" distL="0" distR="0" wp14:anchorId="2186F359" wp14:editId="38FDE8F9">
             <wp:extent cx="5731510" cy="3222625"/>
             <wp:effectExtent l="0" t="0" r="2540" b="0"/>
-            <wp:docPr id="5" name="Picture 5" descr="A screenshot of a computer&#10;&#10;Description automatically generated"/>
+            <wp:docPr id="4" name="Picture 4" descr="A screenshot of a computer&#10;&#10;Description automatically generated"/>
             <wp:cNvGraphicFramePr>
               <a:graphicFrameLocks xmlns:a="http://schemas.openxmlformats.org/drawingml/2006/main" noChangeAspect="1"/>
             </wp:cNvGraphicFramePr>
@@ -314,7 +280,7 @@
               <a:graphicData uri="http://schemas.openxmlformats.org/drawingml/2006/picture">
                 <pic:pic xmlns:pic="http://schemas.openxmlformats.org/drawingml/2006/picture">
                   <pic:nvPicPr>
-                    <pic:cNvPr id="5" name="Picture 5" descr="A screenshot of a computer&#10;&#10;Description automatically generated"/>
+                    <pic:cNvPr id="4" name="Picture 4" descr="A screenshot of a computer&#10;&#10;Description automatically generated"/>
                     <pic:cNvPicPr/>
                   </pic:nvPicPr>
                   <pic:blipFill>
@@ -356,8 +322,15 @@
         <w:rPr>
           <w:lang w:val="en-US"/>
         </w:rPr>
-        <w:t>If product not found:</w:t>
-      </w:r>
+        <w:t>Fetch product details:</w:t>
+      </w:r>
+    </w:p>
+    <w:p>
+      <w:pPr>
+        <w:rPr>
+          <w:lang w:val="en-US"/>
+        </w:rPr>
+      </w:pPr>
     </w:p>
     <w:p>
       <w:pPr>
@@ -369,11 +342,12 @@
         <w:rPr>
           <w:noProof/>
         </w:rPr>
+        <w:lastRenderedPageBreak/>
         <w:drawing>
-          <wp:inline distT="0" distB="0" distL="0" distR="0" wp14:anchorId="700590B9" wp14:editId="2540EE5A">
+          <wp:inline distT="0" distB="0" distL="0" distR="0" wp14:anchorId="44D7441E" wp14:editId="40DCC474">
             <wp:extent cx="5731510" cy="3222625"/>
             <wp:effectExtent l="0" t="0" r="2540" b="0"/>
-            <wp:docPr id="10" name="Picture 10" descr="A screenshot of a computer&#10;&#10;Description automatically generated"/>
+            <wp:docPr id="5" name="Picture 5" descr="A screenshot of a computer&#10;&#10;Description automatically generated"/>
             <wp:cNvGraphicFramePr>
               <a:graphicFrameLocks xmlns:a="http://schemas.openxmlformats.org/drawingml/2006/main" noChangeAspect="1"/>
             </wp:cNvGraphicFramePr>
@@ -381,7 +355,7 @@
               <a:graphicData uri="http://schemas.openxmlformats.org/drawingml/2006/picture">
                 <pic:pic xmlns:pic="http://schemas.openxmlformats.org/drawingml/2006/picture">
                   <pic:nvPicPr>
-                    <pic:cNvPr id="10" name="Picture 10" descr="A screenshot of a computer&#10;&#10;Description automatically generated"/>
+                    <pic:cNvPr id="5" name="Picture 5" descr="A screenshot of a computer&#10;&#10;Description automatically generated"/>
                     <pic:cNvPicPr/>
                   </pic:nvPicPr>
                   <pic:blipFill>
@@ -423,7 +397,7 @@
         <w:rPr>
           <w:lang w:val="en-US"/>
         </w:rPr>
-        <w:t>Update details:</w:t>
+        <w:t>If product not found:</w:t>
       </w:r>
     </w:p>
     <w:p>
@@ -436,12 +410,11 @@
         <w:rPr>
           <w:noProof/>
         </w:rPr>
-        <w:lastRenderedPageBreak/>
         <w:drawing>
-          <wp:inline distT="0" distB="0" distL="0" distR="0" wp14:anchorId="3C2F25A7" wp14:editId="619E8517">
+          <wp:inline distT="0" distB="0" distL="0" distR="0" wp14:anchorId="700590B9" wp14:editId="2540EE5A">
             <wp:extent cx="5731510" cy="3222625"/>
             <wp:effectExtent l="0" t="0" r="2540" b="0"/>
-            <wp:docPr id="6" name="Picture 6" descr="A screenshot of a computer&#10;&#10;Description automatically generated"/>
+            <wp:docPr id="10" name="Picture 10" descr="A screenshot of a computer&#10;&#10;Description automatically generated"/>
             <wp:cNvGraphicFramePr>
               <a:graphicFrameLocks xmlns:a="http://schemas.openxmlformats.org/drawingml/2006/main" noChangeAspect="1"/>
             </wp:cNvGraphicFramePr>
@@ -449,7 +422,7 @@
               <a:graphicData uri="http://schemas.openxmlformats.org/drawingml/2006/picture">
                 <pic:pic xmlns:pic="http://schemas.openxmlformats.org/drawingml/2006/picture">
                   <pic:nvPicPr>
-                    <pic:cNvPr id="6" name="Picture 6" descr="A screenshot of a computer&#10;&#10;Description automatically generated"/>
+                    <pic:cNvPr id="10" name="Picture 10" descr="A screenshot of a computer&#10;&#10;Description automatically generated"/>
                     <pic:cNvPicPr/>
                   </pic:nvPicPr>
                   <pic:blipFill>
@@ -491,7 +464,7 @@
         <w:rPr>
           <w:lang w:val="en-US"/>
         </w:rPr>
-        <w:t>Database:</w:t>
+        <w:t>Update details:</w:t>
       </w:r>
     </w:p>
     <w:p>
@@ -504,11 +477,12 @@
         <w:rPr>
           <w:noProof/>
         </w:rPr>
+        <w:lastRenderedPageBreak/>
         <w:drawing>
-          <wp:inline distT="0" distB="0" distL="0" distR="0" wp14:anchorId="1AD4DE53" wp14:editId="6655DDA9">
+          <wp:inline distT="0" distB="0" distL="0" distR="0" wp14:anchorId="3C2F25A7" wp14:editId="619E8517">
             <wp:extent cx="5731510" cy="3222625"/>
             <wp:effectExtent l="0" t="0" r="2540" b="0"/>
-            <wp:docPr id="7" name="Picture 7" descr="A screenshot of a computer&#10;&#10;Description automatically generated with medium confidence"/>
+            <wp:docPr id="6" name="Picture 6" descr="A screenshot of a computer&#10;&#10;Description automatically generated"/>
             <wp:cNvGraphicFramePr>
               <a:graphicFrameLocks xmlns:a="http://schemas.openxmlformats.org/drawingml/2006/main" noChangeAspect="1"/>
             </wp:cNvGraphicFramePr>
@@ -516,7 +490,7 @@
               <a:graphicData uri="http://schemas.openxmlformats.org/drawingml/2006/picture">
                 <pic:pic xmlns:pic="http://schemas.openxmlformats.org/drawingml/2006/picture">
                   <pic:nvPicPr>
-                    <pic:cNvPr id="7" name="Picture 7" descr="A screenshot of a computer&#10;&#10;Description automatically generated with medium confidence"/>
+                    <pic:cNvPr id="6" name="Picture 6" descr="A screenshot of a computer&#10;&#10;Description automatically generated"/>
                     <pic:cNvPicPr/>
                   </pic:nvPicPr>
                   <pic:blipFill>
@@ -558,15 +532,8 @@
         <w:rPr>
           <w:lang w:val="en-US"/>
         </w:rPr>
-        <w:t>Delete product:</w:t>
-      </w:r>
-    </w:p>
-    <w:p>
-      <w:pPr>
-        <w:rPr>
-          <w:lang w:val="en-US"/>
-        </w:rPr>
-      </w:pPr>
+        <w:t>Database:</w:t>
+      </w:r>
     </w:p>
     <w:p>
       <w:pPr>
@@ -578,12 +545,11 @@
         <w:rPr>
           <w:noProof/>
         </w:rPr>
-        <w:lastRenderedPageBreak/>
         <w:drawing>
-          <wp:inline distT="0" distB="0" distL="0" distR="0" wp14:anchorId="3D673504" wp14:editId="58B1AAED">
+          <wp:inline distT="0" distB="0" distL="0" distR="0" wp14:anchorId="1AD4DE53" wp14:editId="6655DDA9">
             <wp:extent cx="5731510" cy="3222625"/>
             <wp:effectExtent l="0" t="0" r="2540" b="0"/>
-            <wp:docPr id="8" name="Picture 8" descr="A screenshot of a computer&#10;&#10;Description automatically generated"/>
+            <wp:docPr id="7" name="Picture 7" descr="A screenshot of a computer&#10;&#10;Description automatically generated with medium confidence"/>
             <wp:cNvGraphicFramePr>
               <a:graphicFrameLocks xmlns:a="http://schemas.openxmlformats.org/drawingml/2006/main" noChangeAspect="1"/>
             </wp:cNvGraphicFramePr>
@@ -591,7 +557,7 @@
               <a:graphicData uri="http://schemas.openxmlformats.org/drawingml/2006/picture">
                 <pic:pic xmlns:pic="http://schemas.openxmlformats.org/drawingml/2006/picture">
                   <pic:nvPicPr>
-                    <pic:cNvPr id="8" name="Picture 8" descr="A screenshot of a computer&#10;&#10;Description automatically generated"/>
+                    <pic:cNvPr id="7" name="Picture 7" descr="A screenshot of a computer&#10;&#10;Description automatically generated with medium confidence"/>
                     <pic:cNvPicPr/>
                   </pic:nvPicPr>
                   <pic:blipFill>
@@ -633,8 +599,15 @@
         <w:rPr>
           <w:lang w:val="en-US"/>
         </w:rPr>
-        <w:t>Database:</w:t>
-      </w:r>
+        <w:t>Delete product:</w:t>
+      </w:r>
+    </w:p>
+    <w:p>
+      <w:pPr>
+        <w:rPr>
+          <w:lang w:val="en-US"/>
+        </w:rPr>
+      </w:pPr>
     </w:p>
     <w:p>
       <w:pPr>
@@ -646,11 +619,12 @@
         <w:rPr>
           <w:noProof/>
         </w:rPr>
+        <w:lastRenderedPageBreak/>
         <w:drawing>
-          <wp:inline distT="0" distB="0" distL="0" distR="0" wp14:anchorId="0A5B5DE5" wp14:editId="0FACDBD1">
+          <wp:inline distT="0" distB="0" distL="0" distR="0" wp14:anchorId="3D673504" wp14:editId="58B1AAED">
             <wp:extent cx="5731510" cy="3222625"/>
             <wp:effectExtent l="0" t="0" r="2540" b="0"/>
-            <wp:docPr id="9" name="Picture 9" descr="A screenshot of a computer&#10;&#10;Description automatically generated with medium confidence"/>
+            <wp:docPr id="8" name="Picture 8" descr="A screenshot of a computer&#10;&#10;Description automatically generated"/>
             <wp:cNvGraphicFramePr>
               <a:graphicFrameLocks xmlns:a="http://schemas.openxmlformats.org/drawingml/2006/main" noChangeAspect="1"/>
             </wp:cNvGraphicFramePr>
@@ -658,7 +632,7 @@
               <a:graphicData uri="http://schemas.openxmlformats.org/drawingml/2006/picture">
                 <pic:pic xmlns:pic="http://schemas.openxmlformats.org/drawingml/2006/picture">
                   <pic:nvPicPr>
-                    <pic:cNvPr id="9" name="Picture 9" descr="A screenshot of a computer&#10;&#10;Description automatically generated with medium confidence"/>
+                    <pic:cNvPr id="8" name="Picture 8" descr="A screenshot of a computer&#10;&#10;Description automatically generated"/>
                     <pic:cNvPicPr/>
                   </pic:nvPicPr>
                   <pic:blipFill>
@@ -689,48 +663,162 @@
           <w:lang w:val="en-US"/>
         </w:rPr>
       </w:pPr>
-    </w:p>
-    <w:p>
-      <w:pPr>
-        <w:rPr>
-          <w:lang w:val="en-US"/>
-        </w:rPr>
-      </w:pPr>
-    </w:p>
-    <w:p>
-      <w:pPr>
-        <w:rPr>
-          <w:lang w:val="en-US"/>
-        </w:rPr>
-      </w:pPr>
-    </w:p>
-    <w:p>
-      <w:pPr>
-        <w:rPr>
-          <w:lang w:val="en-US"/>
-        </w:rPr>
-      </w:pPr>
-    </w:p>
-    <w:p>
-      <w:pPr>
-        <w:rPr>
-          <w:lang w:val="en-US"/>
-        </w:rPr>
-      </w:pPr>
-      <w:proofErr w:type="spellStart"/>
-      <w:r>
-        <w:rPr>
-          <w:lang w:val="en-US"/>
-        </w:rPr>
-        <w:t>Github</w:t>
-      </w:r>
-      <w:proofErr w:type="spellEnd"/>
-      <w:r>
-        <w:rPr>
-          <w:lang w:val="en-US"/>
-        </w:rPr>
-        <w:t xml:space="preserve"> link: </w:t>
-      </w:r>
+      <w:r>
+        <w:rPr>
+          <w:lang w:val="en-US"/>
+        </w:rPr>
+        <w:t>If record not found:</w:t>
+      </w:r>
+    </w:p>
+    <w:p>
+      <w:pPr>
+        <w:rPr>
+          <w:lang w:val="en-US"/>
+        </w:rPr>
+      </w:pPr>
+      <w:r>
+        <w:rPr>
+          <w:noProof/>
+        </w:rPr>
+        <w:drawing>
+          <wp:inline distT="0" distB="0" distL="0" distR="0" wp14:anchorId="02F836DF" wp14:editId="46A80C4D">
+            <wp:extent cx="5731510" cy="3222625"/>
+            <wp:effectExtent l="0" t="0" r="2540" b="0"/>
+            <wp:docPr id="11" name="Picture 11" descr="A screenshot of a computer&#10;&#10;Description automatically generated"/>
+            <wp:cNvGraphicFramePr>
+              <a:graphicFrameLocks xmlns:a="http://schemas.openxmlformats.org/drawingml/2006/main" noChangeAspect="1"/>
+            </wp:cNvGraphicFramePr>
+            <a:graphic xmlns:a="http://schemas.openxmlformats.org/drawingml/2006/main">
+              <a:graphicData uri="http://schemas.openxmlformats.org/drawingml/2006/picture">
+                <pic:pic xmlns:pic="http://schemas.openxmlformats.org/drawingml/2006/picture">
+                  <pic:nvPicPr>
+                    <pic:cNvPr id="11" name="Picture 11" descr="A screenshot of a computer&#10;&#10;Description automatically generated"/>
+                    <pic:cNvPicPr/>
+                  </pic:nvPicPr>
+                  <pic:blipFill>
+                    <a:blip r:embed="rId14"/>
+                    <a:stretch>
+                      <a:fillRect/>
+                    </a:stretch>
+                  </pic:blipFill>
+                  <pic:spPr>
+                    <a:xfrm>
+                      <a:off x="0" y="0"/>
+                      <a:ext cx="5731510" cy="3222625"/>
+                    </a:xfrm>
+                    <a:prstGeom prst="rect">
+                      <a:avLst/>
+                    </a:prstGeom>
+                  </pic:spPr>
+                </pic:pic>
+              </a:graphicData>
+            </a:graphic>
+          </wp:inline>
+        </w:drawing>
+      </w:r>
+    </w:p>
+    <w:p>
+      <w:pPr>
+        <w:rPr>
+          <w:lang w:val="en-US"/>
+        </w:rPr>
+      </w:pPr>
+    </w:p>
+    <w:p>
+      <w:pPr>
+        <w:rPr>
+          <w:lang w:val="en-US"/>
+        </w:rPr>
+      </w:pPr>
+      <w:r>
+        <w:rPr>
+          <w:lang w:val="en-US"/>
+        </w:rPr>
+        <w:t>Database:</w:t>
+      </w:r>
+    </w:p>
+    <w:p>
+      <w:pPr>
+        <w:rPr>
+          <w:lang w:val="en-US"/>
+        </w:rPr>
+      </w:pPr>
+      <w:r>
+        <w:rPr>
+          <w:noProof/>
+        </w:rPr>
+        <w:lastRenderedPageBreak/>
+        <w:drawing>
+          <wp:inline distT="0" distB="0" distL="0" distR="0" wp14:anchorId="0A5B5DE5" wp14:editId="0FACDBD1">
+            <wp:extent cx="5731510" cy="3222625"/>
+            <wp:effectExtent l="0" t="0" r="2540" b="0"/>
+            <wp:docPr id="9" name="Picture 9" descr="A screenshot of a computer&#10;&#10;Description automatically generated with medium confidence"/>
+            <wp:cNvGraphicFramePr>
+              <a:graphicFrameLocks xmlns:a="http://schemas.openxmlformats.org/drawingml/2006/main" noChangeAspect="1"/>
+            </wp:cNvGraphicFramePr>
+            <a:graphic xmlns:a="http://schemas.openxmlformats.org/drawingml/2006/main">
+              <a:graphicData uri="http://schemas.openxmlformats.org/drawingml/2006/picture">
+                <pic:pic xmlns:pic="http://schemas.openxmlformats.org/drawingml/2006/picture">
+                  <pic:nvPicPr>
+                    <pic:cNvPr id="9" name="Picture 9" descr="A screenshot of a computer&#10;&#10;Description automatically generated with medium confidence"/>
+                    <pic:cNvPicPr/>
+                  </pic:nvPicPr>
+                  <pic:blipFill>
+                    <a:blip r:embed="rId15"/>
+                    <a:stretch>
+                      <a:fillRect/>
+                    </a:stretch>
+                  </pic:blipFill>
+                  <pic:spPr>
+                    <a:xfrm>
+                      <a:off x="0" y="0"/>
+                      <a:ext cx="5731510" cy="3222625"/>
+                    </a:xfrm>
+                    <a:prstGeom prst="rect">
+                      <a:avLst/>
+                    </a:prstGeom>
+                  </pic:spPr>
+                </pic:pic>
+              </a:graphicData>
+            </a:graphic>
+          </wp:inline>
+        </w:drawing>
+      </w:r>
+    </w:p>
+    <w:p>
+      <w:pPr>
+        <w:rPr>
+          <w:lang w:val="en-US"/>
+        </w:rPr>
+      </w:pPr>
+    </w:p>
+    <w:p>
+      <w:pPr>
+        <w:rPr>
+          <w:lang w:val="en-US"/>
+        </w:rPr>
+      </w:pPr>
+    </w:p>
+    <w:p>
+      <w:pPr>
+        <w:rPr>
+          <w:lang w:val="en-US"/>
+        </w:rPr>
+      </w:pPr>
+    </w:p>
+    <w:p>
+      <w:pPr>
+        <w:rPr>
+          <w:lang w:val="en-US"/>
+        </w:rPr>
+      </w:pPr>
+    </w:p>
+    <w:p>
+      <w:pPr>
+        <w:rPr>
+          <w:lang w:val="en-US"/>
+        </w:rPr>
+      </w:pPr>
     </w:p>
     <w:sectPr>
       <w:pgSz w:w="11906" w:h="16838"/>
@@ -1168,6 +1256,29 @@
     <w:semiHidden/>
     <w:unhideWhenUsed/>
   </w:style>
+  <w:style w:type="character" w:styleId="Hyperlink">
+    <w:name w:val="Hyperlink"/>
+    <w:basedOn w:val="DefaultParagraphFont"/>
+    <w:uiPriority w:val="99"/>
+    <w:unhideWhenUsed/>
+    <w:rsid w:val="0041707B"/>
+    <w:rPr>
+      <w:color w:val="0563C1" w:themeColor="hyperlink"/>
+      <w:u w:val="single"/>
+    </w:rPr>
+  </w:style>
+  <w:style w:type="character" w:styleId="UnresolvedMention">
+    <w:name w:val="Unresolved Mention"/>
+    <w:basedOn w:val="DefaultParagraphFont"/>
+    <w:uiPriority w:val="99"/>
+    <w:semiHidden/>
+    <w:unhideWhenUsed/>
+    <w:rsid w:val="0041707B"/>
+    <w:rPr>
+      <w:color w:val="605E5C"/>
+      <w:shd w:val="clear" w:color="auto" w:fill="E1DFDD"/>
+    </w:rPr>
+  </w:style>
 </w:styles>
 </file>
 

</xml_diff>